<commit_message>
he creado los actos administrativos 10,1,12 de ILS
</commit_message>
<xml_diff>
--- a/convo ils/renovacion/Canvis per renovació marca.docx
+++ b/convo ils/renovacion/Canvis per renovació marca.docx
@@ -59,13 +59,7 @@
         <w:rPr>
           <w:lang w:val="ca-ES"/>
         </w:rPr>
-        <w:t xml:space="preserve">Detall: </w:t>
-      </w:r>
-      <w:r>
-        <w:rPr>
-          <w:lang w:val="ca-ES"/>
-        </w:rPr>
-        <w:t>tiene que aparecer todas estas fechas y campos</w:t>
+        <w:t>Detall: tiene que aparecer todas estas fechas y campos</w:t>
       </w:r>
     </w:p>
     <w:p>
@@ -99,9 +93,16 @@
       </w:pPr>
       <w:r>
         <w:rPr>
-          <w:lang w:val="ca-ES"/>
-        </w:rPr>
-        <w:t>Data renovació marca (+ 2 años)</w:t>
+          <w:color w:val="168253"/>
+          <w:lang w:val="ca-ES"/>
+        </w:rPr>
+        <w:t>Data renovació marca</w:t>
+      </w:r>
+      <w:r>
+        <w:rPr>
+          <w:lang w:val="ca-ES"/>
+        </w:rPr>
+        <w:t xml:space="preserve"> (+ 2 años)</w:t>
       </w:r>
     </w:p>
     <w:p>
@@ -112,11 +113,12 @@
           <w:numId w:val="1"/>
         </w:numPr>
         <w:rPr>
-          <w:lang w:val="ca-ES"/>
-        </w:rPr>
-      </w:pPr>
-      <w:r>
-        <w:rPr>
+          <w:color w:val="168253"/>
+        </w:rPr>
+      </w:pPr>
+      <w:r>
+        <w:rPr>
+          <w:color w:val="168253"/>
           <w:lang w:val="ca-ES"/>
         </w:rPr>
         <w:t>Data inf favorable</w:t>
@@ -130,11 +132,12 @@
           <w:numId w:val="1"/>
         </w:numPr>
         <w:rPr>
-          <w:lang w:val="ca-ES"/>
-        </w:rPr>
-      </w:pPr>
-      <w:r>
-        <w:rPr>
+          <w:color w:val="168253"/>
+        </w:rPr>
+      </w:pPr>
+      <w:r>
+        <w:rPr>
+          <w:color w:val="168253"/>
           <w:lang w:val="ca-ES"/>
         </w:rPr>
         <w:t>Data inf desf</w:t>
@@ -148,11 +151,12 @@
           <w:numId w:val="1"/>
         </w:numPr>
         <w:rPr>
-          <w:lang w:val="ca-ES"/>
-        </w:rPr>
-      </w:pPr>
-      <w:r>
-        <w:rPr>
+          <w:color w:val="168253"/>
+        </w:rPr>
+      </w:pPr>
+      <w:r>
+        <w:rPr>
+          <w:color w:val="168253"/>
           <w:lang w:val="ca-ES"/>
         </w:rPr>
         <w:t>Data firma requeriment</w:t>
@@ -166,11 +170,12 @@
           <w:numId w:val="1"/>
         </w:numPr>
         <w:rPr>
-          <w:lang w:val="ca-ES"/>
-        </w:rPr>
-      </w:pPr>
-      <w:r>
-        <w:rPr>
+          <w:color w:val="168253"/>
+        </w:rPr>
+      </w:pPr>
+      <w:r>
+        <w:rPr>
+          <w:color w:val="168253"/>
           <w:lang w:val="ca-ES"/>
         </w:rPr>
         <w:t>Data notificació requeriment</w:t>
@@ -184,11 +189,12 @@
           <w:numId w:val="1"/>
         </w:numPr>
         <w:rPr>
-          <w:lang w:val="ca-ES"/>
-        </w:rPr>
-      </w:pPr>
-      <w:r>
-        <w:rPr>
+          <w:color w:val="168253"/>
+        </w:rPr>
+      </w:pPr>
+      <w:r>
+        <w:rPr>
+          <w:color w:val="168253"/>
           <w:lang w:val="ca-ES"/>
         </w:rPr>
         <w:t>Data REC esmena</w:t>
@@ -202,11 +208,12 @@
           <w:numId w:val="1"/>
         </w:numPr>
         <w:rPr>
-          <w:lang w:val="ca-ES"/>
-        </w:rPr>
-      </w:pPr>
-      <w:r>
-        <w:rPr>
+          <w:color w:val="168253"/>
+        </w:rPr>
+      </w:pPr>
+      <w:r>
+        <w:rPr>
+          <w:color w:val="168253"/>
           <w:lang w:val="ca-ES"/>
         </w:rPr>
         <w:t>Data REC justificació renovació</w:t>
@@ -220,11 +227,12 @@
           <w:numId w:val="1"/>
         </w:numPr>
         <w:rPr>
-          <w:lang w:val="ca-ES"/>
-        </w:rPr>
-      </w:pPr>
-      <w:r>
-        <w:rPr>
+          <w:color w:val="168253"/>
+        </w:rPr>
+      </w:pPr>
+      <w:r>
+        <w:rPr>
+          <w:color w:val="168253"/>
           <w:lang w:val="ca-ES"/>
         </w:rPr>
         <w:t>Ref REC justificació</w:t>
@@ -238,11 +246,12 @@
           <w:numId w:val="1"/>
         </w:numPr>
         <w:rPr>
-          <w:lang w:val="ca-ES"/>
-        </w:rPr>
-      </w:pPr>
-      <w:r>
-        <w:rPr>
+          <w:color w:val="168253"/>
+        </w:rPr>
+      </w:pPr>
+      <w:r>
+        <w:rPr>
+          <w:color w:val="168253"/>
           <w:lang w:val="ca-ES"/>
         </w:rPr>
         <w:t>Data resolució Renovació</w:t>
@@ -256,11 +265,12 @@
           <w:numId w:val="1"/>
         </w:numPr>
         <w:rPr>
-          <w:lang w:val="ca-ES"/>
-        </w:rPr>
-      </w:pPr>
-      <w:r>
-        <w:rPr>
+          <w:color w:val="168253"/>
+        </w:rPr>
+      </w:pPr>
+      <w:r>
+        <w:rPr>
+          <w:color w:val="168253"/>
           <w:lang w:val="ca-ES"/>
         </w:rPr>
         <w:t>Data notificació Renovació</w:t>
@@ -279,9 +289,16 @@
       </w:pPr>
       <w:r>
         <w:rPr>
-          <w:lang w:val="ca-ES"/>
-        </w:rPr>
-        <w:t xml:space="preserve">Data resolució revocació </w:t>
+          <w:color w:val="168253"/>
+          <w:lang w:val="ca-ES"/>
+        </w:rPr>
+        <w:t>Data resolució revocació</w:t>
+      </w:r>
+      <w:r>
+        <w:rPr>
+          <w:lang w:val="ca-ES"/>
+        </w:rPr>
+        <w:t xml:space="preserve"> </w:t>
       </w:r>
     </w:p>
     <w:p>
@@ -1546,6 +1563,7 @@
     <w:qFormat/>
     <w:pPr>
       <w:widowControl/>
+      <w:suppressAutoHyphens w:val="true"/>
       <w:bidi w:val="0"/>
       <w:spacing w:lineRule="auto" w:line="259" w:before="0" w:after="160"/>
       <w:jc w:val="left"/>

</xml_diff>